<commit_message>
Coursera week 6 & bullshit
Coursera week 6 af (alleen nog submitten, want er was een fout bij coursera zelf) en bullshit in data science opdracht bijgewerkt
</commit_message>
<xml_diff>
--- a/Bullshit in Data Science/Bullshit_in_Data_Science.docx
+++ b/Bullshit in Data Science/Bullshit_in_Data_Science.docx
@@ -21,30 +21,9 @@
     <w:p>
       <w:pPr>
         <w:pStyle w:val="Geenafstand"/>
-      </w:pPr>
-      <w:r>
-        <w:t>/</w:t>
-      </w:r>
-    </w:p>
-    <w:p>
-      <w:pPr>
-        <w:pStyle w:val="Geenafstand"/>
-      </w:pPr>
-    </w:p>
-    <w:p>
-      <w:pPr>
-        <w:pStyle w:val="Kop3"/>
-      </w:pPr>
-      <w:r>
-        <w:t>Wetenschappelijke artikelen</w:t>
-      </w:r>
-    </w:p>
-    <w:p>
-      <w:pPr>
-        <w:pStyle w:val="Geenafstand"/>
         <w:numPr>
           <w:ilvl w:val="0"/>
-          <w:numId w:val="3"/>
+          <w:numId w:val="5"/>
         </w:numPr>
         <w:rPr>
           <w:b/>
@@ -54,7 +33,151 @@
         <w:rPr>
           <w:b/>
         </w:rPr>
-        <w:t xml:space="preserve">Google Flu Trends </w:t>
+        <w:t xml:space="preserve">Fouten in onderzoeken van o.a. Brian </w:t>
+      </w:r>
+      <w:proofErr w:type="spellStart"/>
+      <w:r>
+        <w:rPr>
+          <w:b/>
+        </w:rPr>
+        <w:t>Wansink</w:t>
+      </w:r>
+      <w:proofErr w:type="spellEnd"/>
+      <w:r>
+        <w:rPr>
+          <w:b/>
+        </w:rPr>
+        <w:t xml:space="preserve"> met betrekking op eten</w:t>
+      </w:r>
+    </w:p>
+    <w:p>
+      <w:pPr>
+        <w:pStyle w:val="Geenafstand"/>
+      </w:pPr>
+      <w:hyperlink r:id="rId6" w:history="1">
+        <w:r>
+          <w:rPr>
+            <w:rStyle w:val="Hyperlink"/>
+          </w:rPr>
+          <w:t>https://www.thedailymeal.com/healthy-eating/small-plates-help-you-eat-less-and-other-nutrition-lies-were-based-bogus-research/100517</w:t>
+        </w:r>
+      </w:hyperlink>
+      <w:r>
+        <w:t xml:space="preserve"> </w:t>
+      </w:r>
+    </w:p>
+    <w:p>
+      <w:pPr>
+        <w:pStyle w:val="Geenafstand"/>
+        <w:numPr>
+          <w:ilvl w:val="0"/>
+          <w:numId w:val="5"/>
+        </w:numPr>
+        <w:rPr>
+          <w:b/>
+          <w:lang w:val="en-GB"/>
+        </w:rPr>
+      </w:pPr>
+      <w:r>
+        <w:rPr>
+          <w:b/>
+          <w:lang w:val="en-GB"/>
+        </w:rPr>
+        <w:t>Minister-p</w:t>
+      </w:r>
+      <w:r>
+        <w:rPr>
+          <w:b/>
+          <w:lang w:val="en-GB"/>
+        </w:rPr>
+        <w:t xml:space="preserve">resident van India “cherry picked” data </w:t>
+      </w:r>
+      <w:proofErr w:type="spellStart"/>
+      <w:r>
+        <w:rPr>
+          <w:b/>
+          <w:lang w:val="en-GB"/>
+        </w:rPr>
+        <w:t>voor</w:t>
+      </w:r>
+      <w:proofErr w:type="spellEnd"/>
+      <w:r>
+        <w:rPr>
+          <w:b/>
+          <w:lang w:val="en-GB"/>
+        </w:rPr>
+        <w:t xml:space="preserve"> speech</w:t>
+      </w:r>
+    </w:p>
+    <w:p>
+      <w:pPr>
+        <w:pStyle w:val="Geenafstand"/>
+        <w:rPr>
+          <w:lang w:val="en-GB"/>
+        </w:rPr>
+      </w:pPr>
+      <w:hyperlink r:id="rId7" w:history="1">
+        <w:r>
+          <w:rPr>
+            <w:rStyle w:val="Hyperlink"/>
+            <w:lang w:val="en-GB"/>
+          </w:rPr>
+          <w:t>http://www.huffingtonpost.in/2017/10/05/how-pm-modi-cherry-picked-data-to-build-a-positive-narrative-on-the-economy_a_23233457/</w:t>
+        </w:r>
+      </w:hyperlink>
+      <w:r>
+        <w:rPr>
+          <w:lang w:val="en-GB"/>
+        </w:rPr>
+        <w:t xml:space="preserve"> </w:t>
+      </w:r>
+    </w:p>
+    <w:p>
+      <w:pPr>
+        <w:pStyle w:val="Geenafstand"/>
+        <w:rPr>
+          <w:lang w:val="en-GB"/>
+        </w:rPr>
+      </w:pPr>
+    </w:p>
+    <w:p>
+      <w:pPr>
+        <w:pStyle w:val="Kop3"/>
+      </w:pPr>
+      <w:r>
+        <w:t>Wetenschappelijke artikelen</w:t>
+      </w:r>
+    </w:p>
+    <w:p>
+      <w:pPr>
+        <w:pStyle w:val="Geenafstand"/>
+        <w:numPr>
+          <w:ilvl w:val="0"/>
+          <w:numId w:val="5"/>
+        </w:numPr>
+        <w:rPr>
+          <w:b/>
+        </w:rPr>
+      </w:pPr>
+      <w:r>
+        <w:rPr>
+          <w:b/>
+        </w:rPr>
+        <w:t xml:space="preserve">Google </w:t>
+      </w:r>
+      <w:proofErr w:type="spellStart"/>
+      <w:r>
+        <w:rPr>
+          <w:b/>
+        </w:rPr>
+        <w:t>Flu</w:t>
+      </w:r>
+      <w:proofErr w:type="spellEnd"/>
+      <w:r>
+        <w:rPr>
+          <w:b/>
+        </w:rPr>
+        <w:t xml:space="preserve"> Trends </w:t>
       </w:r>
       <w:r>
         <w:rPr>
@@ -103,7 +226,7 @@
       <w:pPr>
         <w:pStyle w:val="Geenafstand"/>
       </w:pPr>
-      <w:hyperlink r:id="rId5" w:history="1">
+      <w:hyperlink r:id="rId8" w:history="1">
         <w:r>
           <w:rPr>
             <w:rStyle w:val="Hyperlink"/>
@@ -134,7 +257,7 @@
           <w:numId w:val="4"/>
         </w:numPr>
       </w:pPr>
-      <w:hyperlink r:id="rId6" w:history="1">
+      <w:hyperlink r:id="rId9" w:history="1">
         <w:r>
           <w:rPr>
             <w:rStyle w:val="Hyperlink"/>
@@ -154,7 +277,7 @@
           <w:numId w:val="4"/>
         </w:numPr>
       </w:pPr>
-      <w:hyperlink r:id="rId7" w:history="1">
+      <w:hyperlink r:id="rId10" w:history="1">
         <w:r>
           <w:rPr>
             <w:rStyle w:val="Hyperlink"/>
@@ -169,107 +292,42 @@
     <w:p>
       <w:pPr>
         <w:pStyle w:val="Geenafstand"/>
-      </w:pPr>
-    </w:p>
-    <w:p>
-      <w:pPr>
-        <w:pStyle w:val="Geenafstand"/>
-      </w:pPr>
-    </w:p>
-    <w:p>
-      <w:pPr>
-        <w:pStyle w:val="Kop3"/>
-      </w:pPr>
-      <w:r>
-        <w:t>Andere artikelen/blogs/berichten/tweets etc.</w:t>
-      </w:r>
-    </w:p>
-    <w:p>
-      <w:pPr>
-        <w:pStyle w:val="Lijstalinea"/>
         <w:numPr>
           <w:ilvl w:val="0"/>
-          <w:numId w:val="3"/>
+          <w:numId w:val="5"/>
         </w:numPr>
-        <w:rPr>
-          <w:b/>
-        </w:rPr>
-      </w:pPr>
-      <w:r>
-        <w:rPr>
-          <w:b/>
-        </w:rPr>
-        <w:t>Extrapolatie</w:t>
-      </w:r>
-    </w:p>
-    <w:p>
-      <w:pPr>
-        <w:pStyle w:val="Geenafstand"/>
-      </w:pPr>
-      <w:r>
-        <w:rPr>
-          <w:noProof/>
-        </w:rPr>
-        <w:drawing>
-          <wp:inline distT="0" distB="0" distL="0" distR="0">
-            <wp:extent cx="4389120" cy="2811780"/>
-            <wp:effectExtent l="0" t="0" r="0" b="7620"/>
-            <wp:docPr id="2" name="Afbeelding 2" descr="https://imgs.xkcd.com/comics/extrapolating.png"/>
-            <wp:cNvGraphicFramePr>
-              <a:graphicFrameLocks xmlns:a="http://schemas.openxmlformats.org/drawingml/2006/main" noChangeAspect="1"/>
-            </wp:cNvGraphicFramePr>
-            <a:graphic xmlns:a="http://schemas.openxmlformats.org/drawingml/2006/main">
-              <a:graphicData uri="http://schemas.openxmlformats.org/drawingml/2006/picture">
-                <pic:pic xmlns:pic="http://schemas.openxmlformats.org/drawingml/2006/picture">
-                  <pic:nvPicPr>
-                    <pic:cNvPr id="0" name="Picture 1" descr="https://imgs.xkcd.com/comics/extrapolating.png"/>
-                    <pic:cNvPicPr>
-                      <a:picLocks noChangeAspect="1" noChangeArrowheads="1"/>
-                    </pic:cNvPicPr>
-                  </pic:nvPicPr>
-                  <pic:blipFill>
-                    <a:blip r:embed="rId8">
-                      <a:extLst>
-                        <a:ext uri="{28A0092B-C50C-407E-A947-70E740481C1C}">
-                          <a14:useLocalDpi xmlns:a14="http://schemas.microsoft.com/office/drawing/2010/main" val="0"/>
-                        </a:ext>
-                      </a:extLst>
-                    </a:blip>
-                    <a:srcRect/>
-                    <a:stretch>
-                      <a:fillRect/>
-                    </a:stretch>
-                  </pic:blipFill>
-                  <pic:spPr bwMode="auto">
-                    <a:xfrm>
-                      <a:off x="0" y="0"/>
-                      <a:ext cx="4389120" cy="2811780"/>
-                    </a:xfrm>
-                    <a:prstGeom prst="rect">
-                      <a:avLst/>
-                    </a:prstGeom>
-                    <a:noFill/>
-                    <a:ln>
-                      <a:noFill/>
-                    </a:ln>
-                  </pic:spPr>
-                </pic:pic>
-              </a:graphicData>
-            </a:graphic>
-          </wp:inline>
-        </w:drawing>
-      </w:r>
-    </w:p>
-    <w:p>
-      <w:pPr>
-        <w:pStyle w:val="Geenafstand"/>
-      </w:pPr>
-      <w:hyperlink r:id="rId9" w:history="1">
+      </w:pPr>
+      <w:r>
+        <w:rPr>
+          <w:b/>
+        </w:rPr>
+        <w:t xml:space="preserve">Test </w:t>
+      </w:r>
+      <w:r>
+        <w:rPr>
+          <w:b/>
+        </w:rPr>
+        <w:t>of een onzin artikel gepubliceerd wordt</w:t>
+      </w:r>
+      <w:bookmarkStart w:id="0" w:name="_GoBack"/>
+      <w:bookmarkEnd w:id="0"/>
+      <w:r>
+        <w:rPr>
+          <w:b/>
+        </w:rPr>
+        <w:t>:</w:t>
+      </w:r>
+    </w:p>
+    <w:p>
+      <w:pPr>
+        <w:pStyle w:val="Geenafstand"/>
+      </w:pPr>
+      <w:hyperlink r:id="rId11" w:history="1">
         <w:r>
           <w:rPr>
             <w:rStyle w:val="Hyperlink"/>
           </w:rPr>
-          <w:t>https://xkcd.com/605/</w:t>
+          <w:t>http://www.physics.nyu.edu/faculty/sokal/transgress_v2/transgress_v2_singlefile.html</w:t>
         </w:r>
       </w:hyperlink>
       <w:r>
@@ -280,23 +338,161 @@
       <w:pPr>
         <w:pStyle w:val="Geenafstand"/>
       </w:pPr>
+      <w:r>
+        <w:t>Uitleg:</w:t>
+      </w:r>
     </w:p>
     <w:p>
       <w:pPr>
         <w:pStyle w:val="Geenafstand"/>
         <w:numPr>
           <w:ilvl w:val="0"/>
-          <w:numId w:val="3"/>
+          <w:numId w:val="4"/>
         </w:numPr>
-        <w:rPr>
-          <w:b/>
-        </w:rPr>
-      </w:pPr>
-      <w:r>
-        <w:rPr>
-          <w:b/>
-        </w:rPr>
-        <w:t>Mass shootings by president</w:t>
+      </w:pPr>
+      <w:hyperlink r:id="rId12" w:history="1">
+        <w:r>
+          <w:rPr>
+            <w:rStyle w:val="Hyperlink"/>
+          </w:rPr>
+          <w:t>http://www.physics.nyu.edu/faculty/sokal/lingua_franca_v4/lingua_franca_v4.html</w:t>
+        </w:r>
+      </w:hyperlink>
+      <w:r>
+        <w:t xml:space="preserve"> </w:t>
+      </w:r>
+    </w:p>
+    <w:p>
+      <w:pPr>
+        <w:pStyle w:val="Geenafstand"/>
+      </w:pPr>
+    </w:p>
+    <w:p>
+      <w:pPr>
+        <w:pStyle w:val="Geenafstand"/>
+      </w:pPr>
+    </w:p>
+    <w:p>
+      <w:pPr>
+        <w:pStyle w:val="Kop3"/>
+      </w:pPr>
+      <w:r>
+        <w:t>Andere artikelen/blogs/berichten/tweets etc.</w:t>
+      </w:r>
+    </w:p>
+    <w:p>
+      <w:pPr>
+        <w:pStyle w:val="Lijstalinea"/>
+        <w:numPr>
+          <w:ilvl w:val="0"/>
+          <w:numId w:val="5"/>
+        </w:numPr>
+        <w:spacing w:after="0"/>
+        <w:rPr>
+          <w:b/>
+        </w:rPr>
+      </w:pPr>
+      <w:proofErr w:type="spellStart"/>
+      <w:r>
+        <w:rPr>
+          <w:b/>
+        </w:rPr>
+        <w:t>Miscaptioned</w:t>
+      </w:r>
+      <w:proofErr w:type="spellEnd"/>
+    </w:p>
+    <w:p>
+      <w:pPr>
+        <w:pStyle w:val="Geenafstand"/>
+      </w:pPr>
+      <w:r>
+        <w:t xml:space="preserve">Gearchiveerde tweet: </w:t>
+      </w:r>
+      <w:hyperlink r:id="rId13" w:history="1">
+        <w:r>
+          <w:rPr>
+            <w:rStyle w:val="Hyperlink"/>
+          </w:rPr>
+          <w:t>https://archive.is/r9xUo</w:t>
+        </w:r>
+      </w:hyperlink>
+      <w:r>
+        <w:t xml:space="preserve"> </w:t>
+      </w:r>
+    </w:p>
+    <w:p>
+      <w:pPr>
+        <w:pStyle w:val="Geenafstand"/>
+      </w:pPr>
+      <w:r>
+        <w:t>De fout wordt besproken:</w:t>
+      </w:r>
+    </w:p>
+    <w:p>
+      <w:pPr>
+        <w:pStyle w:val="Geenafstand"/>
+        <w:numPr>
+          <w:ilvl w:val="0"/>
+          <w:numId w:val="4"/>
+        </w:numPr>
+        <w:spacing w:after="240"/>
+      </w:pPr>
+      <w:hyperlink r:id="rId14" w:history="1">
+        <w:r>
+          <w:rPr>
+            <w:rStyle w:val="Hyperlink"/>
+          </w:rPr>
+          <w:t>https://www.snopes.com/did-trump-impatiently-dump-fish-food-in-japanese-koi-pond/</w:t>
+        </w:r>
+      </w:hyperlink>
+      <w:r>
+        <w:t xml:space="preserve"> </w:t>
+      </w:r>
+    </w:p>
+    <w:p>
+      <w:pPr>
+        <w:pStyle w:val="Geenafstand"/>
+        <w:numPr>
+          <w:ilvl w:val="0"/>
+          <w:numId w:val="5"/>
+        </w:numPr>
+        <w:rPr>
+          <w:b/>
+        </w:rPr>
+      </w:pPr>
+      <w:r>
+        <w:rPr>
+          <w:b/>
+        </w:rPr>
+        <w:t xml:space="preserve">Mass </w:t>
+      </w:r>
+      <w:proofErr w:type="spellStart"/>
+      <w:r>
+        <w:rPr>
+          <w:b/>
+        </w:rPr>
+        <w:t>shootings</w:t>
+      </w:r>
+      <w:proofErr w:type="spellEnd"/>
+      <w:r>
+        <w:rPr>
+          <w:b/>
+        </w:rPr>
+        <w:t xml:space="preserve"> </w:t>
+      </w:r>
+      <w:proofErr w:type="spellStart"/>
+      <w:r>
+        <w:rPr>
+          <w:b/>
+        </w:rPr>
+        <w:t>by</w:t>
+      </w:r>
+      <w:proofErr w:type="spellEnd"/>
+      <w:r>
+        <w:rPr>
+          <w:b/>
+        </w:rPr>
+        <w:t xml:space="preserve"> president</w:t>
       </w:r>
     </w:p>
     <w:p>
@@ -326,7 +522,7 @@
                     </pic:cNvPicPr>
                   </pic:nvPicPr>
                   <pic:blipFill>
-                    <a:blip r:embed="rId10">
+                    <a:blip r:embed="rId15">
                       <a:extLst>
                         <a:ext uri="{28A0092B-C50C-407E-A947-70E740481C1C}">
                           <a14:useLocalDpi xmlns:a14="http://schemas.microsoft.com/office/drawing/2010/main" val="0"/>
@@ -362,7 +558,7 @@
       <w:pPr>
         <w:pStyle w:val="Geenafstand"/>
       </w:pPr>
-      <w:hyperlink r:id="rId11" w:history="1">
+      <w:hyperlink r:id="rId16" w:history="1">
         <w:r>
           <w:rPr>
             <w:rStyle w:val="Hyperlink"/>
@@ -373,8 +569,6 @@
       <w:r>
         <w:t xml:space="preserve"> </w:t>
       </w:r>
-      <w:bookmarkStart w:id="0" w:name="_GoBack"/>
-      <w:bookmarkEnd w:id="0"/>
     </w:p>
     <w:p>
       <w:pPr>
@@ -392,7 +586,7 @@
           <w:numId w:val="4"/>
         </w:numPr>
       </w:pPr>
-      <w:hyperlink r:id="rId12" w:history="1">
+      <w:hyperlink r:id="rId17" w:history="1">
         <w:r>
           <w:rPr>
             <w:rStyle w:val="Hyperlink"/>
@@ -420,30 +614,86 @@
     <w:p>
       <w:pPr>
         <w:pStyle w:val="Geenafstand"/>
-      </w:pPr>
-      <w:r>
-        <w:t>/</w:t>
-      </w:r>
-    </w:p>
-    <w:p>
-      <w:pPr>
-        <w:pStyle w:val="Geenafstand"/>
-      </w:pPr>
-    </w:p>
-    <w:p>
-      <w:pPr>
-        <w:pStyle w:val="Kop3"/>
-      </w:pPr>
-      <w:r>
-        <w:t>Grafieken</w:t>
-      </w:r>
-    </w:p>
-    <w:p>
-      <w:pPr>
-        <w:pStyle w:val="Geenafstand"/>
         <w:numPr>
           <w:ilvl w:val="0"/>
-          <w:numId w:val="3"/>
+          <w:numId w:val="5"/>
+        </w:numPr>
+      </w:pPr>
+      <w:r>
+        <w:t>B</w:t>
+      </w:r>
+      <w:r>
+        <w:t>uitenaards ruimteschip op de maan</w:t>
+      </w:r>
+    </w:p>
+    <w:p>
+      <w:pPr>
+        <w:pStyle w:val="Geenafstand"/>
+      </w:pPr>
+      <w:hyperlink r:id="rId18" w:history="1">
+        <w:r>
+          <w:rPr>
+            <w:rStyle w:val="Hyperlink"/>
+          </w:rPr>
+          <w:t>https://www.youtube.com/watch?v=aR-Q5JAlM6w</w:t>
+        </w:r>
+      </w:hyperlink>
+      <w:r>
+        <w:t xml:space="preserve"> </w:t>
+      </w:r>
+    </w:p>
+    <w:p>
+      <w:pPr>
+        <w:pStyle w:val="Geenafstand"/>
+      </w:pPr>
+    </w:p>
+    <w:p>
+      <w:pPr>
+        <w:pStyle w:val="Geenafstand"/>
+        <w:numPr>
+          <w:ilvl w:val="0"/>
+          <w:numId w:val="5"/>
+        </w:numPr>
+      </w:pPr>
+      <w:r>
+        <w:t>Buitenaardse stad op de maan</w:t>
+      </w:r>
+    </w:p>
+    <w:p>
+      <w:pPr>
+        <w:pStyle w:val="Geenafstand"/>
+      </w:pPr>
+      <w:hyperlink r:id="rId19" w:history="1">
+        <w:r>
+          <w:rPr>
+            <w:rStyle w:val="Hyperlink"/>
+          </w:rPr>
+          <w:t>https://www.youtube.com/watch?v=Y3X5oucqQe4</w:t>
+        </w:r>
+      </w:hyperlink>
+      <w:r>
+        <w:t xml:space="preserve"> </w:t>
+      </w:r>
+    </w:p>
+    <w:p>
+      <w:pPr>
+        <w:pStyle w:val="Geenafstand"/>
+      </w:pPr>
+    </w:p>
+    <w:p>
+      <w:pPr>
+        <w:pStyle w:val="Kop3"/>
+      </w:pPr>
+      <w:r>
+        <w:t>Grafieken</w:t>
+      </w:r>
+    </w:p>
+    <w:p>
+      <w:pPr>
+        <w:pStyle w:val="Geenafstand"/>
+        <w:numPr>
+          <w:ilvl w:val="0"/>
+          <w:numId w:val="5"/>
         </w:numPr>
         <w:rPr>
           <w:b/>
@@ -483,7 +733,7 @@
                     </pic:cNvPicPr>
                   </pic:nvPicPr>
                   <pic:blipFill>
-                    <a:blip r:embed="rId13">
+                    <a:blip r:embed="rId20">
                       <a:extLst>
                         <a:ext uri="{28A0092B-C50C-407E-A947-70E740481C1C}">
                           <a14:useLocalDpi xmlns:a14="http://schemas.microsoft.com/office/drawing/2010/main" val="0"/>
@@ -519,7 +769,7 @@
       <w:pPr>
         <w:pStyle w:val="Geenafstand"/>
       </w:pPr>
-      <w:hyperlink r:id="rId14" w:history="1">
+      <w:hyperlink r:id="rId21" w:history="1">
         <w:r>
           <w:rPr>
             <w:rStyle w:val="Hyperlink"/>
@@ -539,11 +789,96 @@
     <w:p>
       <w:pPr>
         <w:pStyle w:val="Kop1"/>
-      </w:pPr>
-      <w:r>
-        <w:t>Opdracht 2</w:t>
-      </w:r>
-    </w:p>
+        <w:rPr>
+          <w:lang w:val="en-GB"/>
+        </w:rPr>
+      </w:pPr>
+      <w:proofErr w:type="spellStart"/>
+      <w:r>
+        <w:rPr>
+          <w:lang w:val="en-GB"/>
+        </w:rPr>
+        <w:t>Opdracht</w:t>
+      </w:r>
+      <w:proofErr w:type="spellEnd"/>
+      <w:r>
+        <w:rPr>
+          <w:lang w:val="en-GB"/>
+        </w:rPr>
+        <w:t xml:space="preserve"> 2</w:t>
+      </w:r>
+    </w:p>
+    <w:p>
+      <w:pPr>
+        <w:rPr>
+          <w:lang w:val="en-GB"/>
+        </w:rPr>
+      </w:pPr>
+    </w:p>
+    <w:p>
+      <w:pPr>
+        <w:rPr>
+          <w:lang w:val="en-GB"/>
+        </w:rPr>
+      </w:pPr>
+      <w:proofErr w:type="spellStart"/>
+      <w:r>
+        <w:rPr>
+          <w:lang w:val="en-GB"/>
+        </w:rPr>
+        <w:t>Hoaxwijzer</w:t>
+      </w:r>
+      <w:proofErr w:type="spellEnd"/>
+    </w:p>
+    <w:p>
+      <w:pPr>
+        <w:rPr>
+          <w:lang w:val="en-GB"/>
+        </w:rPr>
+      </w:pPr>
+      <w:r>
+        <w:rPr>
+          <w:lang w:val="en-GB"/>
+        </w:rPr>
+        <w:t>Thoughtco.com</w:t>
+      </w:r>
+    </w:p>
+    <w:p>
+      <w:pPr>
+        <w:rPr>
+          <w:lang w:val="en-GB"/>
+        </w:rPr>
+      </w:pPr>
+      <w:proofErr w:type="spellStart"/>
+      <w:r>
+        <w:rPr>
+          <w:lang w:val="en-GB"/>
+        </w:rPr>
+        <w:t>Huffingtonpost</w:t>
+      </w:r>
+      <w:proofErr w:type="spellEnd"/>
+      <w:r>
+        <w:rPr>
+          <w:lang w:val="en-GB"/>
+        </w:rPr>
+        <w:t xml:space="preserve"> – myths around </w:t>
+      </w:r>
+      <w:proofErr w:type="spellStart"/>
+      <w:r>
+        <w:rPr>
+          <w:lang w:val="en-GB"/>
+        </w:rPr>
+        <w:t>margerine</w:t>
+      </w:r>
+      <w:proofErr w:type="spellEnd"/>
+    </w:p>
+    <w:p>
+      <w:r>
+        <w:t>Snopes.com</w:t>
+      </w:r>
+    </w:p>
+    <w:p/>
+    <w:p/>
     <w:sectPr>
       <w:pgSz w:w="11906" w:h="16838"/>
       <w:pgMar w:top="1417" w:right="1417" w:bottom="1417" w:left="1417" w:header="708" w:footer="708" w:gutter="0"/>
@@ -557,6 +892,92 @@
 <file path=word/numbering.xml><?xml version="1.0" encoding="utf-8"?>
 <w:numbering xmlns:wpc="http://schemas.microsoft.com/office/word/2010/wordprocessingCanvas" xmlns:cx="http://schemas.microsoft.com/office/drawing/2014/chartex" xmlns:cx1="http://schemas.microsoft.com/office/drawing/2015/9/8/chartex" xmlns:cx2="http://schemas.microsoft.com/office/drawing/2015/10/21/chartex" xmlns:cx3="http://schemas.microsoft.com/office/drawing/2016/5/9/chartex" xmlns:cx4="http://schemas.microsoft.com/office/drawing/2016/5/10/chartex" xmlns:cx5="http://schemas.microsoft.com/office/drawing/2016/5/11/chartex" xmlns:cx6="http://schemas.microsoft.com/office/drawing/2016/5/12/chartex" xmlns:cx7="http://schemas.microsoft.com/office/drawing/2016/5/13/chartex" xmlns:cx8="http://schemas.microsoft.com/office/drawing/2016/5/14/chartex" xmlns:mc="http://schemas.openxmlformats.org/markup-compatibility/2006" xmlns:aink="http://schemas.microsoft.com/office/drawing/2016/ink" xmlns:am3d="http://schemas.microsoft.com/office/drawing/2017/model3d" xmlns:o="urn:schemas-microsoft-com:office:office" xmlns:r="http://schemas.openxmlformats.org/officeDocument/2006/relationships" xmlns:m="http://schemas.openxmlformats.org/officeDocument/2006/math" xmlns:v="urn:schemas-microsoft-com:vml" xmlns:wp14="http://schemas.microsoft.com/office/word/2010/wordprocessingDrawing" xmlns:wp="http://schemas.openxmlformats.org/drawingml/2006/wordprocessingDrawing" xmlns:w10="urn:schemas-microsoft-com:office:word" xmlns:w="http://schemas.openxmlformats.org/wordprocessingml/2006/main" xmlns:w14="http://schemas.microsoft.com/office/word/2010/wordml" xmlns:w15="http://schemas.microsoft.com/office/word/2012/wordml" xmlns:w16se="http://schemas.microsoft.com/office/word/2015/wordml/symex" xmlns:wpg="http://schemas.microsoft.com/office/word/2010/wordprocessingGroup" xmlns:wpi="http://schemas.microsoft.com/office/word/2010/wordprocessingInk" xmlns:wne="http://schemas.microsoft.com/office/word/2006/wordml" xmlns:wps="http://schemas.microsoft.com/office/word/2010/wordprocessingShape" mc:Ignorable="w14 w15 w16se wp14">
   <w:abstractNum w:abstractNumId="0" w15:restartNumberingAfterBreak="0">
+    <w:nsid w:val="0A7E42AC"/>
+    <w:multiLevelType w:val="hybridMultilevel"/>
+    <w:tmpl w:val="1CA64B84"/>
+    <w:lvl w:ilvl="0" w:tplc="0413000F">
+      <w:start w:val="1"/>
+      <w:numFmt w:val="decimal"/>
+      <w:lvlText w:val="%1."/>
+      <w:lvlJc w:val="left"/>
+      <w:pPr>
+        <w:ind w:left="360" w:hanging="360"/>
+      </w:pPr>
+    </w:lvl>
+    <w:lvl w:ilvl="1" w:tplc="04130019" w:tentative="1">
+      <w:start w:val="1"/>
+      <w:numFmt w:val="lowerLetter"/>
+      <w:lvlText w:val="%2."/>
+      <w:lvlJc w:val="left"/>
+      <w:pPr>
+        <w:ind w:left="1080" w:hanging="360"/>
+      </w:pPr>
+    </w:lvl>
+    <w:lvl w:ilvl="2" w:tplc="0413001B" w:tentative="1">
+      <w:start w:val="1"/>
+      <w:numFmt w:val="lowerRoman"/>
+      <w:lvlText w:val="%3."/>
+      <w:lvlJc w:val="right"/>
+      <w:pPr>
+        <w:ind w:left="1800" w:hanging="180"/>
+      </w:pPr>
+    </w:lvl>
+    <w:lvl w:ilvl="3" w:tplc="0413000F" w:tentative="1">
+      <w:start w:val="1"/>
+      <w:numFmt w:val="decimal"/>
+      <w:lvlText w:val="%4."/>
+      <w:lvlJc w:val="left"/>
+      <w:pPr>
+        <w:ind w:left="2520" w:hanging="360"/>
+      </w:pPr>
+    </w:lvl>
+    <w:lvl w:ilvl="4" w:tplc="04130019" w:tentative="1">
+      <w:start w:val="1"/>
+      <w:numFmt w:val="lowerLetter"/>
+      <w:lvlText w:val="%5."/>
+      <w:lvlJc w:val="left"/>
+      <w:pPr>
+        <w:ind w:left="3240" w:hanging="360"/>
+      </w:pPr>
+    </w:lvl>
+    <w:lvl w:ilvl="5" w:tplc="0413001B" w:tentative="1">
+      <w:start w:val="1"/>
+      <w:numFmt w:val="lowerRoman"/>
+      <w:lvlText w:val="%6."/>
+      <w:lvlJc w:val="right"/>
+      <w:pPr>
+        <w:ind w:left="3960" w:hanging="180"/>
+      </w:pPr>
+    </w:lvl>
+    <w:lvl w:ilvl="6" w:tplc="0413000F" w:tentative="1">
+      <w:start w:val="1"/>
+      <w:numFmt w:val="decimal"/>
+      <w:lvlText w:val="%7."/>
+      <w:lvlJc w:val="left"/>
+      <w:pPr>
+        <w:ind w:left="4680" w:hanging="360"/>
+      </w:pPr>
+    </w:lvl>
+    <w:lvl w:ilvl="7" w:tplc="04130019" w:tentative="1">
+      <w:start w:val="1"/>
+      <w:numFmt w:val="lowerLetter"/>
+      <w:lvlText w:val="%8."/>
+      <w:lvlJc w:val="left"/>
+      <w:pPr>
+        <w:ind w:left="5400" w:hanging="360"/>
+      </w:pPr>
+    </w:lvl>
+    <w:lvl w:ilvl="8" w:tplc="0413001B" w:tentative="1">
+      <w:start w:val="1"/>
+      <w:numFmt w:val="lowerRoman"/>
+      <w:lvlText w:val="%9."/>
+      <w:lvlJc w:val="right"/>
+      <w:pPr>
+        <w:ind w:left="6120" w:hanging="180"/>
+      </w:pPr>
+    </w:lvl>
+  </w:abstractNum>
+  <w:abstractNum w:abstractNumId="1" w15:restartNumberingAfterBreak="0">
     <w:nsid w:val="0B0454AC"/>
     <w:multiLevelType w:val="hybridMultilevel"/>
     <w:tmpl w:val="20DE585E"/>
@@ -645,7 +1066,7 @@
       </w:pPr>
     </w:lvl>
   </w:abstractNum>
-  <w:abstractNum w:abstractNumId="1" w15:restartNumberingAfterBreak="0">
+  <w:abstractNum w:abstractNumId="2" w15:restartNumberingAfterBreak="0">
     <w:nsid w:val="13D15F46"/>
     <w:multiLevelType w:val="hybridMultilevel"/>
     <w:tmpl w:val="178465B4"/>
@@ -758,7 +1179,97 @@
       </w:rPr>
     </w:lvl>
   </w:abstractNum>
-  <w:abstractNum w:abstractNumId="2" w15:restartNumberingAfterBreak="0">
+  <w:abstractNum w:abstractNumId="3" w15:restartNumberingAfterBreak="0">
+    <w:nsid w:val="3AF92276"/>
+    <w:multiLevelType w:val="hybridMultilevel"/>
+    <w:tmpl w:val="75EA167A"/>
+    <w:lvl w:ilvl="0" w:tplc="70165EB6">
+      <w:start w:val="1"/>
+      <w:numFmt w:val="decimal"/>
+      <w:lvlText w:val="%1."/>
+      <w:lvlJc w:val="left"/>
+      <w:pPr>
+        <w:ind w:left="360" w:hanging="360"/>
+      </w:pPr>
+      <w:rPr>
+        <w:rFonts w:hint="default"/>
+        <w:b/>
+      </w:rPr>
+    </w:lvl>
+    <w:lvl w:ilvl="1" w:tplc="04130019" w:tentative="1">
+      <w:start w:val="1"/>
+      <w:numFmt w:val="lowerLetter"/>
+      <w:lvlText w:val="%2."/>
+      <w:lvlJc w:val="left"/>
+      <w:pPr>
+        <w:ind w:left="1080" w:hanging="360"/>
+      </w:pPr>
+    </w:lvl>
+    <w:lvl w:ilvl="2" w:tplc="0413001B" w:tentative="1">
+      <w:start w:val="1"/>
+      <w:numFmt w:val="lowerRoman"/>
+      <w:lvlText w:val="%3."/>
+      <w:lvlJc w:val="right"/>
+      <w:pPr>
+        <w:ind w:left="1800" w:hanging="180"/>
+      </w:pPr>
+    </w:lvl>
+    <w:lvl w:ilvl="3" w:tplc="0413000F" w:tentative="1">
+      <w:start w:val="1"/>
+      <w:numFmt w:val="decimal"/>
+      <w:lvlText w:val="%4."/>
+      <w:lvlJc w:val="left"/>
+      <w:pPr>
+        <w:ind w:left="2520" w:hanging="360"/>
+      </w:pPr>
+    </w:lvl>
+    <w:lvl w:ilvl="4" w:tplc="04130019" w:tentative="1">
+      <w:start w:val="1"/>
+      <w:numFmt w:val="lowerLetter"/>
+      <w:lvlText w:val="%5."/>
+      <w:lvlJc w:val="left"/>
+      <w:pPr>
+        <w:ind w:left="3240" w:hanging="360"/>
+      </w:pPr>
+    </w:lvl>
+    <w:lvl w:ilvl="5" w:tplc="0413001B" w:tentative="1">
+      <w:start w:val="1"/>
+      <w:numFmt w:val="lowerRoman"/>
+      <w:lvlText w:val="%6."/>
+      <w:lvlJc w:val="right"/>
+      <w:pPr>
+        <w:ind w:left="3960" w:hanging="180"/>
+      </w:pPr>
+    </w:lvl>
+    <w:lvl w:ilvl="6" w:tplc="0413000F" w:tentative="1">
+      <w:start w:val="1"/>
+      <w:numFmt w:val="decimal"/>
+      <w:lvlText w:val="%7."/>
+      <w:lvlJc w:val="left"/>
+      <w:pPr>
+        <w:ind w:left="4680" w:hanging="360"/>
+      </w:pPr>
+    </w:lvl>
+    <w:lvl w:ilvl="7" w:tplc="04130019" w:tentative="1">
+      <w:start w:val="1"/>
+      <w:numFmt w:val="lowerLetter"/>
+      <w:lvlText w:val="%8."/>
+      <w:lvlJc w:val="left"/>
+      <w:pPr>
+        <w:ind w:left="5400" w:hanging="360"/>
+      </w:pPr>
+    </w:lvl>
+    <w:lvl w:ilvl="8" w:tplc="0413001B" w:tentative="1">
+      <w:start w:val="1"/>
+      <w:numFmt w:val="lowerRoman"/>
+      <w:lvlText w:val="%9."/>
+      <w:lvlJc w:val="right"/>
+      <w:pPr>
+        <w:ind w:left="6120" w:hanging="180"/>
+      </w:pPr>
+    </w:lvl>
+  </w:abstractNum>
+  <w:abstractNum w:abstractNumId="4" w15:restartNumberingAfterBreak="0">
     <w:nsid w:val="53AD6660"/>
     <w:multiLevelType w:val="hybridMultilevel"/>
     <w:tmpl w:val="9DCE6C76"/>
@@ -847,7 +1358,7 @@
       </w:pPr>
     </w:lvl>
   </w:abstractNum>
-  <w:abstractNum w:abstractNumId="3" w15:restartNumberingAfterBreak="0">
+  <w:abstractNum w:abstractNumId="5" w15:restartNumberingAfterBreak="0">
     <w:nsid w:val="62E23FF6"/>
     <w:multiLevelType w:val="hybridMultilevel"/>
     <w:tmpl w:val="97344E38"/>
@@ -936,17 +1447,112 @@
       </w:pPr>
     </w:lvl>
   </w:abstractNum>
+  <w:abstractNum w:abstractNumId="6" w15:restartNumberingAfterBreak="0">
+    <w:nsid w:val="64A96100"/>
+    <w:multiLevelType w:val="hybridMultilevel"/>
+    <w:tmpl w:val="923A2018"/>
+    <w:lvl w:ilvl="0" w:tplc="0413000F">
+      <w:start w:val="1"/>
+      <w:numFmt w:val="decimal"/>
+      <w:lvlText w:val="%1."/>
+      <w:lvlJc w:val="left"/>
+      <w:pPr>
+        <w:ind w:left="360" w:hanging="360"/>
+      </w:pPr>
+    </w:lvl>
+    <w:lvl w:ilvl="1" w:tplc="04130019" w:tentative="1">
+      <w:start w:val="1"/>
+      <w:numFmt w:val="lowerLetter"/>
+      <w:lvlText w:val="%2."/>
+      <w:lvlJc w:val="left"/>
+      <w:pPr>
+        <w:ind w:left="1080" w:hanging="360"/>
+      </w:pPr>
+    </w:lvl>
+    <w:lvl w:ilvl="2" w:tplc="0413001B" w:tentative="1">
+      <w:start w:val="1"/>
+      <w:numFmt w:val="lowerRoman"/>
+      <w:lvlText w:val="%3."/>
+      <w:lvlJc w:val="right"/>
+      <w:pPr>
+        <w:ind w:left="1800" w:hanging="180"/>
+      </w:pPr>
+    </w:lvl>
+    <w:lvl w:ilvl="3" w:tplc="0413000F" w:tentative="1">
+      <w:start w:val="1"/>
+      <w:numFmt w:val="decimal"/>
+      <w:lvlText w:val="%4."/>
+      <w:lvlJc w:val="left"/>
+      <w:pPr>
+        <w:ind w:left="2520" w:hanging="360"/>
+      </w:pPr>
+    </w:lvl>
+    <w:lvl w:ilvl="4" w:tplc="04130019" w:tentative="1">
+      <w:start w:val="1"/>
+      <w:numFmt w:val="lowerLetter"/>
+      <w:lvlText w:val="%5."/>
+      <w:lvlJc w:val="left"/>
+      <w:pPr>
+        <w:ind w:left="3240" w:hanging="360"/>
+      </w:pPr>
+    </w:lvl>
+    <w:lvl w:ilvl="5" w:tplc="0413001B" w:tentative="1">
+      <w:start w:val="1"/>
+      <w:numFmt w:val="lowerRoman"/>
+      <w:lvlText w:val="%6."/>
+      <w:lvlJc w:val="right"/>
+      <w:pPr>
+        <w:ind w:left="3960" w:hanging="180"/>
+      </w:pPr>
+    </w:lvl>
+    <w:lvl w:ilvl="6" w:tplc="0413000F" w:tentative="1">
+      <w:start w:val="1"/>
+      <w:numFmt w:val="decimal"/>
+      <w:lvlText w:val="%7."/>
+      <w:lvlJc w:val="left"/>
+      <w:pPr>
+        <w:ind w:left="4680" w:hanging="360"/>
+      </w:pPr>
+    </w:lvl>
+    <w:lvl w:ilvl="7" w:tplc="04130019" w:tentative="1">
+      <w:start w:val="1"/>
+      <w:numFmt w:val="lowerLetter"/>
+      <w:lvlText w:val="%8."/>
+      <w:lvlJc w:val="left"/>
+      <w:pPr>
+        <w:ind w:left="5400" w:hanging="360"/>
+      </w:pPr>
+    </w:lvl>
+    <w:lvl w:ilvl="8" w:tplc="0413001B" w:tentative="1">
+      <w:start w:val="1"/>
+      <w:numFmt w:val="lowerRoman"/>
+      <w:lvlText w:val="%9."/>
+      <w:lvlJc w:val="right"/>
+      <w:pPr>
+        <w:ind w:left="6120" w:hanging="180"/>
+      </w:pPr>
+    </w:lvl>
+  </w:abstractNum>
   <w:num w:numId="1">
+    <w:abstractNumId w:val="4"/>
+  </w:num>
+  <w:num w:numId="2">
+    <w:abstractNumId w:val="5"/>
+  </w:num>
+  <w:num w:numId="3">
+    <w:abstractNumId w:val="1"/>
+  </w:num>
+  <w:num w:numId="4">
     <w:abstractNumId w:val="2"/>
   </w:num>
-  <w:num w:numId="2">
+  <w:num w:numId="5">
     <w:abstractNumId w:val="3"/>
   </w:num>
-  <w:num w:numId="3">
+  <w:num w:numId="6">
     <w:abstractNumId w:val="0"/>
   </w:num>
-  <w:num w:numId="4">
-    <w:abstractNumId w:val="1"/>
+  <w:num w:numId="7">
+    <w:abstractNumId w:val="6"/>
   </w:num>
 </w:numbering>
 </file>
@@ -1524,6 +2130,18 @@
       <w:contextualSpacing/>
     </w:pPr>
   </w:style>
+  <w:style w:type="character" w:styleId="GevolgdeHyperlink">
+    <w:name w:val="FollowedHyperlink"/>
+    <w:basedOn w:val="Standaardalinea-lettertype"/>
+    <w:uiPriority w:val="99"/>
+    <w:semiHidden/>
+    <w:unhideWhenUsed/>
+    <w:rsid w:val="005E2FC8"/>
+    <w:rPr>
+      <w:color w:val="954F72" w:themeColor="followedHyperlink"/>
+      <w:u w:val="single"/>
+    </w:rPr>
+  </w:style>
 </w:styles>
 </file>
 
@@ -1820,4 +2438,16 @@
     </a:ext>
   </a:extLst>
 </a:theme>
+</file>
+
+<file path=customXml/item1.xml><?xml version="1.0" encoding="utf-8"?>
+<b:Sources xmlns:b="http://schemas.openxmlformats.org/officeDocument/2006/bibliography" xmlns="http://schemas.openxmlformats.org/officeDocument/2006/bibliography" SelectedStyle="\APASixthEditionOfficeOnline.xsl" StyleName="APA" Version="6"/>
+</file>
+
+<file path=customXml/itemProps1.xml><?xml version="1.0" encoding="utf-8"?>
+<ds:datastoreItem xmlns:ds="http://schemas.openxmlformats.org/officeDocument/2006/customXml" ds:itemID="{61DF454F-7F67-4807-AC49-5CEA67CEB5F0}">
+  <ds:schemaRefs>
+    <ds:schemaRef ds:uri="http://schemas.openxmlformats.org/officeDocument/2006/bibliography"/>
+  </ds:schemaRefs>
+</ds:datastoreItem>
 </file>
</xml_diff>

<commit_message>
Bullshit in Data Science verbeterd
</commit_message>
<xml_diff>
--- a/Bullshit in Data Science/Bullshit_in_Data_Science.docx
+++ b/Bullshit in Data Science/Bullshit_in_Data_Science.docx
@@ -7,6 +7,9 @@
         <w:pStyle w:val="Kop1"/>
       </w:pPr>
       <w:r>
+        <w:t xml:space="preserve">1 </w:t>
+      </w:r>
+      <w:r>
         <w:t>Opdracht 1</w:t>
       </w:r>
       <w:r>
@@ -17,6 +20,9 @@
       <w:pPr>
         <w:pStyle w:val="Kop3"/>
       </w:pPr>
+      <w:r>
+        <w:t xml:space="preserve">1.1 </w:t>
+      </w:r>
       <w:r>
         <w:t>In het nieuws</w:t>
       </w:r>
@@ -175,6 +181,9 @@
         <w:pStyle w:val="Kop3"/>
       </w:pPr>
       <w:r>
+        <w:t xml:space="preserve">1.2 </w:t>
+      </w:r>
+      <w:r>
         <w:t>Wetenschappelijke artikelen</w:t>
       </w:r>
     </w:p>
@@ -391,13 +400,11 @@
     </w:p>
     <w:p>
       <w:pPr>
-        <w:pStyle w:val="Geenafstand"/>
-      </w:pPr>
-    </w:p>
-    <w:p>
-      <w:pPr>
         <w:pStyle w:val="Kop3"/>
       </w:pPr>
+      <w:r>
+        <w:t xml:space="preserve">1.3 </w:t>
+      </w:r>
       <w:r>
         <w:t>Andere artikelen/blogs/berichten/tweets etc.</w:t>
       </w:r>
@@ -643,6 +650,9 @@
         <w:pStyle w:val="Kop3"/>
       </w:pPr>
       <w:r>
+        <w:t xml:space="preserve">1.4 </w:t>
+      </w:r>
+      <w:r>
         <w:t>Video’s</w:t>
       </w:r>
     </w:p>
@@ -683,19 +693,7 @@
           <w:rPr>
             <w:rStyle w:val="Hyperlink"/>
           </w:rPr>
-          <w:t>https://www.youtube.com/watch?v=aR-Q5J</w:t>
-        </w:r>
-        <w:r>
-          <w:rPr>
-            <w:rStyle w:val="Hyperlink"/>
-          </w:rPr>
-          <w:t>A</w:t>
-        </w:r>
-        <w:r>
-          <w:rPr>
-            <w:rStyle w:val="Hyperlink"/>
-          </w:rPr>
-          <w:t>lM6w</w:t>
+          <w:t>https://www.youtube.com/watch?v=aR-Q5JAlM6w</w:t>
         </w:r>
       </w:hyperlink>
       <w:r>
@@ -721,19 +719,7 @@
           <w:rPr>
             <w:rStyle w:val="Hyperlink"/>
           </w:rPr>
-          <w:t>https://www.youtube.com/w</w:t>
-        </w:r>
-        <w:r>
-          <w:rPr>
-            <w:rStyle w:val="Hyperlink"/>
-          </w:rPr>
-          <w:t>a</w:t>
-        </w:r>
-        <w:r>
-          <w:rPr>
-            <w:rStyle w:val="Hyperlink"/>
-          </w:rPr>
-          <w:t>tch?v=Y3X5oucqQe4</w:t>
+          <w:t>https://www.youtube.com/watch?v=Y3X5oucqQe4</w:t>
         </w:r>
       </w:hyperlink>
       <w:r>
@@ -796,6 +782,9 @@
       </w:pPr>
       <w:r>
         <w:lastRenderedPageBreak/>
+        <w:t xml:space="preserve">1.5 </w:t>
+      </w:r>
+      <w:r>
         <w:t>Grafieken</w:t>
       </w:r>
     </w:p>
@@ -1080,6 +1069,9 @@
       </w:pPr>
       <w:r>
         <w:lastRenderedPageBreak/>
+        <w:t xml:space="preserve">2 </w:t>
+      </w:r>
+      <w:r>
         <w:t>Opdracht 2</w:t>
       </w:r>
       <w:r>
@@ -1103,27 +1095,30 @@
       </w:r>
       <w:proofErr w:type="spellEnd"/>
       <w:r>
-        <w:t>. Op beide dagen (kunnen) winkels flinke kortingen uitgeven.</w:t>
-      </w:r>
-      <w:r>
-        <w:br/>
-      </w:r>
-      <w:r>
-        <w:t>Mijn vader ging dit even ‘</w:t>
-      </w:r>
-      <w:proofErr w:type="spellStart"/>
-      <w:r>
-        <w:t>fact</w:t>
-      </w:r>
-      <w:proofErr w:type="spellEnd"/>
-      <w:r>
-        <w:t xml:space="preserve"> checken’, en het bleek een week later te zijn.</w:t>
-      </w:r>
-      <w:r>
-        <w:t xml:space="preserve"> </w:t>
+        <w:t>. O</w:t>
       </w:r>
       <w:bookmarkStart w:id="1" w:name="_GoBack"/>
       <w:bookmarkEnd w:id="1"/>
+      <w:r>
+        <w:t>p beide dagen (kunnen) winkels flinke kortingen uitgeven.</w:t>
+      </w:r>
+      <w:r>
+        <w:br/>
+      </w:r>
+      <w:r>
+        <w:t>Mijn vader ging dit even ‘</w:t>
+      </w:r>
+      <w:proofErr w:type="spellStart"/>
+      <w:r>
+        <w:t>fact</w:t>
+      </w:r>
+      <w:proofErr w:type="spellEnd"/>
+      <w:r>
+        <w:t xml:space="preserve"> checken’, en het bleek een week later te zijn.</w:t>
+      </w:r>
+      <w:r>
+        <w:t xml:space="preserve"> </w:t>
+      </w:r>
     </w:p>
     <w:p>
       <w:pPr>
@@ -1144,6 +1139,9 @@
       </w:pPr>
       <w:r>
         <w:lastRenderedPageBreak/>
+        <w:t xml:space="preserve">3 </w:t>
+      </w:r>
+      <w:r>
         <w:t>Opdracht 3: Bullshit uitgelegd</w:t>
       </w:r>
     </w:p>
@@ -1151,6 +1149,9 @@
       <w:pPr>
         <w:pStyle w:val="Kop3"/>
       </w:pPr>
+      <w:r>
+        <w:t xml:space="preserve">3.1 </w:t>
+      </w:r>
       <w:r>
         <w:t>In het nieuws</w:t>
       </w:r>
@@ -1278,6 +1279,9 @@
         <w:pStyle w:val="Kop3"/>
       </w:pPr>
       <w:r>
+        <w:t xml:space="preserve">3.2 </w:t>
+      </w:r>
+      <w:r>
         <w:t>Wetenschappelijke artikelen</w:t>
       </w:r>
     </w:p>
@@ -1346,6 +1350,9 @@
         <w:pStyle w:val="Kop3"/>
       </w:pPr>
       <w:r>
+        <w:t xml:space="preserve">3.3 </w:t>
+      </w:r>
+      <w:r>
         <w:t>Andere artikelen/blogs/berichten/tweets etc.</w:t>
       </w:r>
     </w:p>
@@ -1420,13 +1427,16 @@
     </w:p>
     <w:p>
       <w:pPr>
+        <w:pStyle w:val="Geenafstand"/>
+      </w:pPr>
+    </w:p>
+    <w:p>
+      <w:pPr>
         <w:pStyle w:val="Kop3"/>
       </w:pPr>
-    </w:p>
-    <w:p>
-      <w:pPr>
-        <w:pStyle w:val="Kop3"/>
-      </w:pPr>
+      <w:r>
+        <w:t xml:space="preserve">3.4 </w:t>
+      </w:r>
       <w:r>
         <w:t>Video’s</w:t>
       </w:r>
@@ -1498,21 +1508,7 @@
             <w:rStyle w:val="Hyperlink"/>
             <w:lang w:val="en-GB"/>
           </w:rPr>
-          <w:t>https://youtu.be/ccENfRThXOk</w:t>
-        </w:r>
-        <w:r>
-          <w:rPr>
-            <w:rStyle w:val="Hyperlink"/>
-            <w:lang w:val="en-GB"/>
-          </w:rPr>
-          <w:t>?</w:t>
-        </w:r>
-        <w:r>
-          <w:rPr>
-            <w:rStyle w:val="Hyperlink"/>
-            <w:lang w:val="en-GB"/>
-          </w:rPr>
-          <w:t>t=2m11s</w:t>
+          <w:t>https://youtu.be/ccENfRThXOk?t=2m11s</w:t>
         </w:r>
       </w:hyperlink>
       <w:r>
@@ -1526,6 +1522,9 @@
       <w:pPr>
         <w:pStyle w:val="Kop3"/>
       </w:pPr>
+      <w:r>
+        <w:t xml:space="preserve">3.5 </w:t>
+      </w:r>
       <w:r>
         <w:t>Grafieken</w:t>
       </w:r>
@@ -1603,6 +1602,9 @@
       </w:pPr>
       <w:r>
         <w:lastRenderedPageBreak/>
+        <w:t xml:space="preserve">4 </w:t>
+      </w:r>
+      <w:r>
         <w:t xml:space="preserve">Opdracht </w:t>
       </w:r>
       <w:r>
@@ -1626,6 +1628,9 @@
         <w:pStyle w:val="Kop3"/>
       </w:pPr>
       <w:r>
+        <w:t xml:space="preserve">4.1 </w:t>
+      </w:r>
+      <w:r>
         <w:t>In het nieuws</w:t>
       </w:r>
     </w:p>
@@ -1647,9 +1652,17 @@
     </w:p>
     <w:p>
       <w:pPr>
+        <w:pStyle w:val="Geenafstand"/>
+      </w:pPr>
+    </w:p>
+    <w:p>
+      <w:pPr>
         <w:pStyle w:val="Kop3"/>
       </w:pPr>
       <w:r>
+        <w:t xml:space="preserve">4.2 </w:t>
+      </w:r>
+      <w:r>
         <w:t>Wetenschappelijke artikelen</w:t>
       </w:r>
     </w:p>
@@ -1669,9 +1682,17 @@
     </w:p>
     <w:p>
       <w:pPr>
+        <w:pStyle w:val="Geenafstand"/>
+      </w:pPr>
+    </w:p>
+    <w:p>
+      <w:pPr>
         <w:pStyle w:val="Kop3"/>
       </w:pPr>
       <w:r>
+        <w:t xml:space="preserve">4.3 </w:t>
+      </w:r>
+      <w:r>
         <w:t>Andere artikelen/blogs/berichten/tweets etc.</w:t>
       </w:r>
     </w:p>
@@ -1699,9 +1720,17 @@
     </w:p>
     <w:p>
       <w:pPr>
+        <w:pStyle w:val="Geenafstand"/>
+      </w:pPr>
+    </w:p>
+    <w:p>
+      <w:pPr>
         <w:pStyle w:val="Kop3"/>
       </w:pPr>
       <w:r>
+        <w:t xml:space="preserve">4.4 </w:t>
+      </w:r>
+      <w:r>
         <w:t>Video’s</w:t>
       </w:r>
     </w:p>
@@ -1723,6 +1752,22 @@
       <w:pPr>
         <w:pStyle w:val="Geenafstand"/>
       </w:pPr>
+    </w:p>
+    <w:p>
+      <w:pPr>
+        <w:pStyle w:val="Kop3"/>
+      </w:pPr>
+      <w:r>
+        <w:t>4.5 Grafieken</w:t>
+      </w:r>
+    </w:p>
+    <w:p>
+      <w:pPr>
+        <w:pStyle w:val="Geenafstand"/>
+      </w:pPr>
+      <w:r>
+        <w:t>Bij een grafiek kunnen eerst de assen bestudeerd worden: begint de y-as wel op 0, zijn de assen gelabeld, zijn de twee variabelen relevant, etc. Verder is meestal een bron vermeld, deze kan dus ook nagegaan worden.</w:t>
+      </w:r>
     </w:p>
     <w:sectPr>
       <w:pgSz w:w="11906" w:h="16838"/>
@@ -2381,8 +2426,8 @@
   <w:abstractNum w:abstractNumId="7" w15:restartNumberingAfterBreak="0">
     <w:nsid w:val="7E87671A"/>
     <w:multiLevelType w:val="hybridMultilevel"/>
-    <w:tmpl w:val="F056A46A"/>
-    <w:lvl w:ilvl="0" w:tplc="70165EB6">
+    <w:tmpl w:val="77AEDE38"/>
+    <w:lvl w:ilvl="0" w:tplc="8AC4125A">
       <w:start w:val="1"/>
       <w:numFmt w:val="decimal"/>
       <w:lvlText w:val="%1."/>
@@ -2392,7 +2437,7 @@
       </w:pPr>
       <w:rPr>
         <w:rFonts w:hint="default"/>
-        <w:b/>
+        <w:b w:val="0"/>
       </w:rPr>
     </w:lvl>
     <w:lvl w:ilvl="1" w:tplc="04130019">
@@ -3383,7 +3428,7 @@
 </file>
 
 <file path=customXml/itemProps1.xml><?xml version="1.0" encoding="utf-8"?>
-<ds:datastoreItem xmlns:ds="http://schemas.openxmlformats.org/officeDocument/2006/customXml" ds:itemID="{284283BB-DEF8-451C-B177-48B70CDDA258}">
+<ds:datastoreItem xmlns:ds="http://schemas.openxmlformats.org/officeDocument/2006/customXml" ds:itemID="{5F82B3BC-6061-48DA-9828-BEE32ED7D6E0}">
   <ds:schemaRefs>
     <ds:schemaRef ds:uri="http://schemas.openxmlformats.org/officeDocument/2006/bibliography"/>
   </ds:schemaRefs>

</xml_diff>